<commit_message>
Actual fix for broken download links
</commit_message>
<xml_diff>
--- a/_includes/Geo1370 - Metals Lab Report.docx
+++ b/_includes/Geo1370 - Metals Lab Report.docx
@@ -91,8 +91,6 @@
         </w:rPr>
         <w:t xml:space="preserve"> by 12/2</w:t>
       </w:r>
-      <w:bookmarkStart w:id="0" w:name="_GoBack"/>
-      <w:bookmarkEnd w:id="0"/>
       <w:r>
         <w:rPr>
           <w:rFonts w:ascii="Lucida Sans" w:hAnsi="Lucida Sans"/>
@@ -3375,7 +3373,41 @@
           <w:sz w:val="22"/>
           <w:szCs w:val="22"/>
         </w:rPr>
-        <w:t>Find one trend in metal dataset and answer the questions below. One variable must be</w:t>
+        <w:t xml:space="preserve">Find one trend in </w:t>
+      </w:r>
+      <w:r>
+        <w:rPr>
+          <w:rFonts w:ascii="Lucida Sans" w:hAnsi="Lucida Sans"/>
+          <w:sz w:val="22"/>
+          <w:szCs w:val="22"/>
+        </w:rPr>
+        <w:t xml:space="preserve">the </w:t>
+      </w:r>
+      <w:r>
+        <w:rPr>
+          <w:rFonts w:ascii="Lucida Sans" w:hAnsi="Lucida Sans"/>
+          <w:sz w:val="22"/>
+          <w:szCs w:val="22"/>
+        </w:rPr>
+        <w:t>metal</w:t>
+      </w:r>
+      <w:r>
+        <w:rPr>
+          <w:rFonts w:ascii="Lucida Sans" w:hAnsi="Lucida Sans"/>
+          <w:sz w:val="22"/>
+          <w:szCs w:val="22"/>
+        </w:rPr>
+        <w:t>s</w:t>
+      </w:r>
+      <w:bookmarkStart w:id="0" w:name="_GoBack"/>
+      <w:bookmarkEnd w:id="0"/>
+      <w:r>
+        <w:rPr>
+          <w:rFonts w:ascii="Lucida Sans" w:hAnsi="Lucida Sans"/>
+          <w:sz w:val="22"/>
+          <w:szCs w:val="22"/>
+        </w:rPr>
+        <w:t xml:space="preserve"> dataset and answer the questions below. One variable must be</w:t>
       </w:r>
       <w:r>
         <w:rPr>
@@ -4273,7 +4305,7 @@
           <w:rPr>
             <w:noProof/>
           </w:rPr>
-          <w:t>1</w:t>
+          <w:t>4</w:t>
         </w:r>
         <w:r>
           <w:rPr>
@@ -5981,7 +6013,7 @@
 </file>
 
 <file path=customXml/itemProps1.xml><?xml version="1.0" encoding="utf-8"?>
-<ds:datastoreItem xmlns:ds="http://schemas.openxmlformats.org/officeDocument/2006/customXml" ds:itemID="{34C4D528-92CA-224D-8314-2504CDBC09F3}">
+<ds:datastoreItem xmlns:ds="http://schemas.openxmlformats.org/officeDocument/2006/customXml" ds:itemID="{09AC32CE-5D7D-F64E-80F3-15851D0A7CCE}">
   <ds:schemaRefs>
     <ds:schemaRef ds:uri="http://schemas.openxmlformats.org/officeDocument/2006/bibliography"/>
   </ds:schemaRefs>

</xml_diff>